<commit_message>
this is a xiugai
</commit_message>
<xml_diff>
--- a/projectDocx/collaDevelop.docx
+++ b/projectDocx/collaDevelop.docx
@@ -76,7 +76,22 @@
         <w:t>主仓库地址为</w:t>
       </w:r>
       <w:r>
-        <w:t>https://github.com/Lilinwei123/TCCP#tccp</w:t>
+        <w:t>https://github.com/</w:t>
+      </w:r>
+      <w:r>
+        <w:rPr>
+          <w:rFonts w:hint="eastAsia"/>
+        </w:rPr>
+        <w:t>thoughtcoding</w:t>
+      </w:r>
+      <w:r>
+        <w:t>/TCC</w:t>
+      </w:r>
+      <w:r>
+        <w:rPr>
+          <w:rFonts w:hint="eastAsia"/>
+        </w:rPr>
+        <w:t>P.git</w:t>
       </w:r>
     </w:p>
     <w:p>

</xml_diff>